<commit_message>
PI atualizado, na data de 24/03/25
Nessa atualização do projeto, foi adicionado a justificativa da empresa selecionada
</commit_message>
<xml_diff>
--- a/Projeto Integrador I.docx
+++ b/Projeto Integrador I.docx
@@ -613,6 +613,50 @@
     </w:p>
     <w:p>
       <w:pPr>
+        <w:pStyle w:val="p3"/>
+        <w:spacing w:line="360" w:lineRule="auto"/>
+        <w:ind w:left="720"/>
+        <w:jc w:val="both"/>
+        <w:rPr>
+          <w:rStyle w:val="s2"/>
+          <w:rFonts w:ascii="Arial" w:hAnsi="Arial" w:cs="Arial"/>
+        </w:rPr>
+      </w:pPr>
+      <w:r>
+        <w:rPr>
+          <w:rFonts w:ascii="Arial" w:hAnsi="Arial" w:cs="Arial"/>
+          <w:sz w:val="32"/>
+        </w:rPr>
+        <w:t>Justificativa de empresa</w:t>
+      </w:r>
+      <w:r>
+        <w:rPr>
+          <w:rFonts w:ascii="Arial" w:hAnsi="Arial" w:cs="Arial"/>
+          <w:sz w:val="32"/>
+        </w:rPr>
+        <w:t xml:space="preserve"> CPFL</w:t>
+      </w:r>
+    </w:p>
+    <w:p>
+      <w:pPr>
+        <w:pStyle w:val="p3"/>
+        <w:spacing w:line="360" w:lineRule="auto"/>
+        <w:ind w:left="720"/>
+        <w:jc w:val="both"/>
+        <w:rPr>
+          <w:rFonts w:ascii="Arial" w:hAnsi="Arial" w:cs="Arial"/>
+        </w:rPr>
+      </w:pPr>
+      <w:r>
+        <w:rPr>
+          <w:rStyle w:val="s2"/>
+          <w:rFonts w:ascii="Arial" w:hAnsi="Arial" w:cs="Arial"/>
+        </w:rPr>
+        <w:t>A CPFL é uma empresa que está presente em nosso dia a dia, fornecendo um serviço essencial para a sociedade. Além de garantir o fornecimento de energia elétrica para residências, comércios e indústrias, a empresa também investe em programas sociais, promovendo o desenvolvimento sustentável e a inclusão de comunidades em situação de vulnerabilidade. Seu compromisso com a inovação e a eficiência energética permite que seus consumidores tenham acesso a soluções mais sustentáveis e econômicas, contribuindo para um futuro mais seguro e equilibrado.</w:t>
+      </w:r>
+    </w:p>
+    <w:p>
+      <w:pPr>
         <w:pStyle w:val="PargrafodaLista"/>
         <w:numPr>
           <w:ilvl w:val="0"/>
@@ -629,7 +673,7 @@
           <w:rFonts w:ascii="Arial" w:hAnsi="Arial" w:cs="Arial"/>
           <w:sz w:val="32"/>
         </w:rPr>
-        <w:t>Explicar relação (PI com negócio REAL)</w:t>
+        <w:t>Concorrência: ENEL Energia e NEOenergia elektro.</w:t>
       </w:r>
     </w:p>
     <w:p>
@@ -650,48 +694,6 @@
           <w:rFonts w:ascii="Arial" w:hAnsi="Arial" w:cs="Arial"/>
           <w:sz w:val="32"/>
         </w:rPr>
-        <w:t>Justificativa de empresa</w:t>
-      </w:r>
-    </w:p>
-    <w:p>
-      <w:pPr>
-        <w:pStyle w:val="PargrafodaLista"/>
-        <w:numPr>
-          <w:ilvl w:val="0"/>
-          <w:numId w:val="6"/>
-        </w:numPr>
-        <w:spacing w:line="360" w:lineRule="auto"/>
-        <w:rPr>
-          <w:rFonts w:ascii="Arial" w:hAnsi="Arial" w:cs="Arial"/>
-          <w:sz w:val="32"/>
-        </w:rPr>
-      </w:pPr>
-      <w:r>
-        <w:rPr>
-          <w:rFonts w:ascii="Arial" w:hAnsi="Arial" w:cs="Arial"/>
-          <w:sz w:val="32"/>
-        </w:rPr>
-        <w:t>Concorrência: ENEL Energia e NEOenergia elektro.</w:t>
-      </w:r>
-    </w:p>
-    <w:p>
-      <w:pPr>
-        <w:pStyle w:val="PargrafodaLista"/>
-        <w:numPr>
-          <w:ilvl w:val="0"/>
-          <w:numId w:val="6"/>
-        </w:numPr>
-        <w:spacing w:line="360" w:lineRule="auto"/>
-        <w:rPr>
-          <w:rFonts w:ascii="Arial" w:hAnsi="Arial" w:cs="Arial"/>
-          <w:sz w:val="32"/>
-        </w:rPr>
-      </w:pPr>
-      <w:r>
-        <w:rPr>
-          <w:rFonts w:ascii="Arial" w:hAnsi="Arial" w:cs="Arial"/>
-          <w:sz w:val="32"/>
-        </w:rPr>
         <w:t>Clientes: Residenciais, Comerciais, Industriais, Rurais, Órgãos Públicos e Governamentais.</w:t>
       </w:r>
     </w:p>
@@ -812,16 +814,7 @@
           <w:bCs/>
           <w:sz w:val="28"/>
         </w:rPr>
-        <w:t>Visão</w:t>
-      </w:r>
-      <w:r>
-        <w:rPr>
-          <w:rFonts w:ascii="Arial" w:hAnsi="Arial" w:cs="Arial"/>
-          <w:b/>
-          <w:bCs/>
-          <w:sz w:val="28"/>
-        </w:rPr>
-        <w:t>:</w:t>
+        <w:t>Visão:</w:t>
       </w:r>
     </w:p>
     <w:p>
@@ -838,6 +831,7 @@
           <w:rFonts w:ascii="Arial" w:hAnsi="Arial" w:cs="Arial"/>
           <w:sz w:val="28"/>
         </w:rPr>
+        <w:lastRenderedPageBreak/>
         <w:t>Fornecemos energia sustentável, acessível e confiável em todos os momentos, tornando a vida das pessoas mais segura, saudável e próspera nas regiões onde atuamos.</w:t>
       </w:r>
     </w:p>
@@ -872,7 +866,6 @@
           <w:rFonts w:ascii="Arial" w:hAnsi="Arial" w:cs="Arial"/>
           <w:sz w:val="28"/>
         </w:rPr>
-        <w:lastRenderedPageBreak/>
         <w:t>Proporcionamos igualdade de oportunidades para todos os colaboradores, atraindo talentos para a CPFL.</w:t>
       </w:r>
     </w:p>
@@ -1060,7 +1053,15 @@
           <w:rStyle w:val="s2"/>
           <w:rFonts w:ascii="Arial" w:hAnsi="Arial" w:cs="Arial"/>
         </w:rPr>
-        <w:t>A CPFL investe em fontes renováveis, como energia solar e eólica, além de iniciativas para eficiência energética. Essas ações demonstram alinhamento com o compromisso ambiental, embora existam desafios relacionados ao impacto de suas operações.</w:t>
+        <w:t xml:space="preserve">A CPFL investe em fontes renováveis, como energia solar e eólica, além de iniciativas para eficiência energética. Essas ações demonstram </w:t>
+      </w:r>
+      <w:r>
+        <w:rPr>
+          <w:rStyle w:val="s2"/>
+          <w:rFonts w:ascii="Arial" w:hAnsi="Arial" w:cs="Arial"/>
+        </w:rPr>
+        <w:lastRenderedPageBreak/>
+        <w:t>alinhamento com o compromisso ambiental, embora existam desafios relacionados ao impacto de suas operações.</w:t>
       </w:r>
     </w:p>
     <w:p>
@@ -1142,7 +1143,6 @@
           <w:rStyle w:val="s2"/>
           <w:rFonts w:ascii="Arial" w:hAnsi="Arial" w:cs="Arial"/>
         </w:rPr>
-        <w:lastRenderedPageBreak/>
         <w:t>A CPFL investe na modernização da infraestrutura elétrica e na digitalização dos serviços, buscando otimizar a eficiência e antecipar demandas futuras.</w:t>
       </w:r>
     </w:p>
@@ -1157,8 +1157,6 @@
           <w:sz w:val="32"/>
         </w:rPr>
       </w:pPr>
-      <w:bookmarkStart w:id="0" w:name="_GoBack"/>
-      <w:bookmarkEnd w:id="0"/>
       <w:r>
         <w:rPr>
           <w:rStyle w:val="s3"/>
@@ -1200,6 +1198,8 @@
           <w:szCs w:val="28"/>
         </w:rPr>
       </w:pPr>
+      <w:bookmarkStart w:id="0" w:name="_GoBack"/>
+      <w:bookmarkEnd w:id="0"/>
     </w:p>
     <w:sectPr>
       <w:pgSz w:w="11906" w:h="16838"/>
@@ -2962,7 +2962,7 @@
 </file>
 
 <file path=customXml/itemProps1.xml><?xml version="1.0" encoding="utf-8"?>
-<ds:datastoreItem xmlns:ds="http://schemas.openxmlformats.org/officeDocument/2006/customXml" ds:itemID="{BB3FB9F0-A42B-4DF9-A896-B34EF39AF80E}">
+<ds:datastoreItem xmlns:ds="http://schemas.openxmlformats.org/officeDocument/2006/customXml" ds:itemID="{47899171-D057-4797-B19B-134F9CB5A879}">
   <ds:schemaRefs>
     <ds:schemaRef ds:uri="http://schemas.openxmlformats.org/officeDocument/2006/bibliography"/>
   </ds:schemaRefs>

</xml_diff>